<commit_message>
Task 2 - Statistics are loaded asynchronously as a partial view
</commit_message>
<xml_diff>
--- a/02-Async/AsyncAwait Code Review.docx
+++ b/02-Async/AsyncAwait Code Review.docx
@@ -34,7 +34,27 @@
           <w:sz w:val="19"/>
           <w:szCs w:val="19"/>
         </w:rPr>
-        <w:t>.ConfigureAwait(</w:t>
+        <w:t>.</w:t>
+      </w:r>
+      <w:proofErr w:type="spellStart"/>
+      <w:r>
+        <w:rPr>
+          <w:rFonts w:ascii="Consolas" w:hAnsi="Consolas" w:cs="Consolas"/>
+          <w:color w:val="000000"/>
+          <w:sz w:val="19"/>
+          <w:szCs w:val="19"/>
+        </w:rPr>
+        <w:t>ConfigureAwait</w:t>
+      </w:r>
+      <w:proofErr w:type="spellEnd"/>
+      <w:r>
+        <w:rPr>
+          <w:rFonts w:ascii="Consolas" w:hAnsi="Consolas" w:cs="Consolas"/>
+          <w:color w:val="000000"/>
+          <w:sz w:val="19"/>
+          <w:szCs w:val="19"/>
+        </w:rPr>
+        <w:t>(</w:t>
       </w:r>
       <w:r>
         <w:rPr>
@@ -75,7 +95,18 @@
           <w:szCs w:val="19"/>
           <w:lang w:val="en-150"/>
         </w:rPr>
-        <w:t xml:space="preserve"> Synchron</w:t>
+        <w:t xml:space="preserve"> </w:t>
+      </w:r>
+      <w:proofErr w:type="spellStart"/>
+      <w:r>
+        <w:rPr>
+          <w:rFonts w:ascii="Consolas" w:hAnsi="Consolas" w:cs="Consolas"/>
+          <w:color w:val="000000"/>
+          <w:sz w:val="19"/>
+          <w:szCs w:val="19"/>
+          <w:lang w:val="en-150"/>
+        </w:rPr>
+        <w:t>Synchron</w:t>
       </w:r>
       <w:r>
         <w:rPr>
@@ -97,6 +128,7 @@
         </w:rPr>
         <w:t>sationContext</w:t>
       </w:r>
+      <w:proofErr w:type="spellEnd"/>
       <w:r>
         <w:rPr>
           <w:rFonts w:ascii="Consolas" w:hAnsi="Consolas" w:cs="Consolas"/>
@@ -124,12 +156,14 @@
           <w:lang w:val="en-150"/>
         </w:rPr>
       </w:pPr>
+      <w:proofErr w:type="spellStart"/>
       <w:r>
         <w:rPr>
           <w:lang w:val="en-150"/>
         </w:rPr>
         <w:t>HomeController.cs</w:t>
       </w:r>
+      <w:proofErr w:type="spellEnd"/>
     </w:p>
     <w:p>
       <w:pPr>
@@ -200,7 +234,27 @@
           <w:sz w:val="19"/>
           <w:szCs w:val="19"/>
         </w:rPr>
-        <w:t>_privacyDataService.GetPrivacyDataAsync()</w:t>
+        <w:t>_</w:t>
+      </w:r>
+      <w:proofErr w:type="spellStart"/>
+      <w:r>
+        <w:rPr>
+          <w:rFonts w:ascii="Consolas" w:hAnsi="Consolas" w:cs="Consolas"/>
+          <w:color w:val="000000"/>
+          <w:sz w:val="19"/>
+          <w:szCs w:val="19"/>
+        </w:rPr>
+        <w:t>privacyDataService.GetPrivacyDataAsync</w:t>
+      </w:r>
+      <w:proofErr w:type="spellEnd"/>
+      <w:r>
+        <w:rPr>
+          <w:rFonts w:ascii="Consolas" w:hAnsi="Consolas" w:cs="Consolas"/>
+          <w:color w:val="000000"/>
+          <w:sz w:val="19"/>
+          <w:szCs w:val="19"/>
+        </w:rPr>
+        <w:t>()</w:t>
       </w:r>
     </w:p>
     <w:p>
@@ -210,6 +264,7 @@
           <w:lang w:val="en-150"/>
         </w:rPr>
       </w:pPr>
+      <w:proofErr w:type="spellStart"/>
       <w:r>
         <w:rPr>
           <w:lang w:val="en-150"/>
@@ -222,6 +277,7 @@
         </w:rPr>
         <w:t>.cs</w:t>
       </w:r>
+      <w:proofErr w:type="spellEnd"/>
     </w:p>
     <w:p>
       <w:pPr>
@@ -234,6 +290,7 @@
           <w:lang w:val="en-150"/>
         </w:rPr>
       </w:pPr>
+      <w:proofErr w:type="spellStart"/>
       <w:r>
         <w:rPr>
           <w:rFonts w:ascii="Consolas" w:hAnsi="Consolas" w:cs="Consolas"/>
@@ -243,6 +300,7 @@
         </w:rPr>
         <w:t>InvokeAsync</w:t>
       </w:r>
+      <w:proofErr w:type="spellEnd"/>
       <w:r>
         <w:rPr>
           <w:rFonts w:ascii="Consolas" w:hAnsi="Consolas" w:cs="Consolas"/>
@@ -271,14 +329,25 @@
         </w:rPr>
         <w:t xml:space="preserve"> if the time required to register the visit increases and exceeds the hardcoded </w:t>
       </w:r>
-      <w:r>
-        <w:rPr>
-          <w:rFonts w:ascii="Consolas" w:hAnsi="Consolas" w:cs="Consolas"/>
-          <w:color w:val="000000"/>
-          <w:sz w:val="19"/>
-          <w:szCs w:val="19"/>
-        </w:rPr>
-        <w:t>Thread.Sleep(3000)</w:t>
+      <w:proofErr w:type="spellStart"/>
+      <w:r>
+        <w:rPr>
+          <w:rFonts w:ascii="Consolas" w:hAnsi="Consolas" w:cs="Consolas"/>
+          <w:color w:val="000000"/>
+          <w:sz w:val="19"/>
+          <w:szCs w:val="19"/>
+        </w:rPr>
+        <w:t>Thread.Sleep</w:t>
+      </w:r>
+      <w:proofErr w:type="spellEnd"/>
+      <w:r>
+        <w:rPr>
+          <w:rFonts w:ascii="Consolas" w:hAnsi="Consolas" w:cs="Consolas"/>
+          <w:color w:val="000000"/>
+          <w:sz w:val="19"/>
+          <w:szCs w:val="19"/>
+        </w:rPr>
+        <w:t>(3000)</w:t>
       </w:r>
     </w:p>
     <w:p>
@@ -344,8 +413,19 @@
           <w:sz w:val="19"/>
           <w:szCs w:val="19"/>
         </w:rPr>
-        <w:t>_statisticService</w:t>
-      </w:r>
+        <w:t>_</w:t>
+      </w:r>
+      <w:proofErr w:type="spellStart"/>
+      <w:r>
+        <w:rPr>
+          <w:rFonts w:ascii="Consolas" w:hAnsi="Consolas" w:cs="Consolas"/>
+          <w:color w:val="000000"/>
+          <w:sz w:val="19"/>
+          <w:szCs w:val="19"/>
+        </w:rPr>
+        <w:t>statisticService</w:t>
+      </w:r>
+      <w:proofErr w:type="spellEnd"/>
     </w:p>
     <w:p>
       <w:pPr>
@@ -359,66 +439,10 @@
         </w:rPr>
       </w:pPr>
       <w:r>
-        <w:t>If it is not necessary to show up to date statistics</w:t>
-      </w:r>
-      <w:r>
-        <w:rPr>
-          <w:lang w:val="en-150"/>
-        </w:rPr>
-        <w:t xml:space="preserve"> in the page</w:t>
-      </w:r>
-      <w:r>
-        <w:t>, then the</w:t>
-      </w:r>
-      <w:r>
-        <w:rPr>
-          <w:rFonts w:ascii="Consolas" w:hAnsi="Consolas" w:cs="Consolas"/>
-          <w:color w:val="000000"/>
-          <w:sz w:val="19"/>
-          <w:szCs w:val="19"/>
-          <w:lang w:val="en-150"/>
-        </w:rPr>
-        <w:t xml:space="preserve"> </w:t>
-      </w:r>
-      <w:r>
-        <w:rPr>
-          <w:rFonts w:ascii="Consolas" w:hAnsi="Consolas" w:cs="Consolas"/>
-          <w:color w:val="000000"/>
-          <w:sz w:val="19"/>
-          <w:szCs w:val="19"/>
-        </w:rPr>
-        <w:t>_statisticService.RegisterVisitAsync</w:t>
-      </w:r>
-      <w:r>
-        <w:rPr>
-          <w:rFonts w:ascii="Consolas" w:hAnsi="Consolas" w:cs="Consolas"/>
-          <w:color w:val="000000"/>
-          <w:sz w:val="19"/>
-          <w:szCs w:val="19"/>
-          <w:lang w:val="en-150"/>
-        </w:rPr>
-        <w:t xml:space="preserve"> </w:t>
-      </w:r>
-      <w:r>
-        <w:t xml:space="preserve">could be invoked without </w:t>
-      </w:r>
-      <w:r>
-        <w:rPr>
-          <w:lang w:val="en-150"/>
-        </w:rPr>
-        <w:t>waiting</w:t>
-      </w:r>
-      <w:r>
-        <w:t xml:space="preserve"> for it</w:t>
-      </w:r>
-      <w:r>
-        <w:rPr>
-          <w:lang w:val="en-150"/>
-        </w:rPr>
-        <w:t xml:space="preserve"> to</w:t>
-      </w:r>
-      <w:r>
-        <w:t xml:space="preserve"> be completed. This would improve the page loading time drastically.</w:t>
+        <w:rPr>
+          <w:lang w:val="en-150"/>
+        </w:rPr>
+        <w:t>It is better to register visits count and load the statistics view asynchronously, not impacting the time required to load the main page.</w:t>
       </w:r>
     </w:p>
     <w:p>
@@ -436,7 +460,21 @@
         <w:rPr>
           <w:lang w:val="en-150"/>
         </w:rPr>
-        <w:t>However, it is assumed that the requirement is to have completely up to date statistics, so the page loading performance is limited by CloudService performance.</w:t>
+        <w:t xml:space="preserve">The statistics could be a partial view which is loaded asynchronously. This of course requires modifying html and </w:t>
+      </w:r>
+      <w:proofErr w:type="spellStart"/>
+      <w:r>
+        <w:rPr>
+          <w:lang w:val="en-150"/>
+        </w:rPr>
+        <w:t>javascript</w:t>
+      </w:r>
+      <w:proofErr w:type="spellEnd"/>
+      <w:r>
+        <w:rPr>
+          <w:lang w:val="en-150"/>
+        </w:rPr>
+        <w:t xml:space="preserve"> part of the solution.</w:t>
       </w:r>
     </w:p>
     <w:p>
@@ -446,9 +484,11 @@
           <w:lang w:val="en-150"/>
         </w:rPr>
       </w:pPr>
+      <w:proofErr w:type="spellStart"/>
       <w:r>
         <w:t>ManualAssistant</w:t>
       </w:r>
+      <w:proofErr w:type="spellEnd"/>
       <w:r>
         <w:rPr>
           <w:lang w:val="en-150"/>
@@ -464,6 +504,7 @@
           <w:numId w:val="1"/>
         </w:numPr>
       </w:pPr>
+      <w:proofErr w:type="spellStart"/>
       <w:r>
         <w:rPr>
           <w:rFonts w:ascii="Consolas" w:hAnsi="Consolas" w:cs="Consolas"/>
@@ -473,6 +514,7 @@
         </w:rPr>
         <w:t>RequestAssistanceAsync</w:t>
       </w:r>
+      <w:proofErr w:type="spellEnd"/>
       <w:r>
         <w:rPr>
           <w:rFonts w:ascii="Consolas" w:hAnsi="Consolas" w:cs="Consolas"/>
@@ -519,6 +561,7 @@
         </w:rPr>
         <w:t xml:space="preserve"> </w:t>
       </w:r>
+      <w:proofErr w:type="spellStart"/>
       <w:r>
         <w:rPr>
           <w:rFonts w:ascii="Consolas" w:hAnsi="Consolas" w:cs="Consolas"/>
@@ -529,6 +572,7 @@
         </w:rPr>
         <w:t>StatisticMiddleware</w:t>
       </w:r>
+      <w:proofErr w:type="spellEnd"/>
       <w:r>
         <w:rPr>
           <w:rFonts w:ascii="Consolas" w:hAnsi="Consolas" w:cs="Consolas"/>
@@ -539,6 +583,7 @@
         </w:rPr>
         <w:t>.</w:t>
       </w:r>
+      <w:proofErr w:type="spellStart"/>
       <w:r>
         <w:rPr>
           <w:rFonts w:ascii="Consolas" w:hAnsi="Consolas" w:cs="Consolas"/>
@@ -548,15 +593,38 @@
         </w:rPr>
         <w:t>InvokeAsync</w:t>
       </w:r>
-      <w:r>
-        <w:rPr>
-          <w:rFonts w:ascii="Consolas" w:hAnsi="Consolas" w:cs="Consolas"/>
-          <w:color w:val="000000"/>
-          <w:sz w:val="19"/>
-          <w:szCs w:val="19"/>
-          <w:lang w:val="en-150"/>
-        </w:rPr>
-        <w:t xml:space="preserve">, Thread.Sleep(5000) </w:t>
+      <w:proofErr w:type="spellEnd"/>
+      <w:r>
+        <w:rPr>
+          <w:rFonts w:ascii="Consolas" w:hAnsi="Consolas" w:cs="Consolas"/>
+          <w:color w:val="000000"/>
+          <w:sz w:val="19"/>
+          <w:szCs w:val="19"/>
+          <w:lang w:val="en-150"/>
+        </w:rPr>
+        <w:t xml:space="preserve">, </w:t>
+      </w:r>
+      <w:proofErr w:type="spellStart"/>
+      <w:r>
+        <w:rPr>
+          <w:rFonts w:ascii="Consolas" w:hAnsi="Consolas" w:cs="Consolas"/>
+          <w:color w:val="000000"/>
+          <w:sz w:val="19"/>
+          <w:szCs w:val="19"/>
+          <w:lang w:val="en-150"/>
+        </w:rPr>
+        <w:t>Thread.Sleep</w:t>
+      </w:r>
+      <w:proofErr w:type="spellEnd"/>
+      <w:r>
+        <w:rPr>
+          <w:rFonts w:ascii="Consolas" w:hAnsi="Consolas" w:cs="Consolas"/>
+          <w:color w:val="000000"/>
+          <w:sz w:val="19"/>
+          <w:szCs w:val="19"/>
+          <w:lang w:val="en-150"/>
+        </w:rPr>
+        <w:t xml:space="preserve">(5000) </w:t>
       </w:r>
       <w:r>
         <w:t>used for synchronization is a very bad idea.</w:t>
@@ -574,13 +642,7 @@
         <w:rPr>
           <w:lang w:val="en-150"/>
         </w:rPr>
-        <w:t xml:space="preserve">Proposed solution: </w:t>
-      </w:r>
-      <w:r>
-        <w:rPr>
-          <w:lang w:val="en-150"/>
-        </w:rPr>
-        <w:t xml:space="preserve">use </w:t>
+        <w:t xml:space="preserve">Proposed solution: use </w:t>
       </w:r>
       <w:r>
         <w:rPr>
@@ -595,29 +657,28 @@
         <w:rPr>
           <w:lang w:val="en-150"/>
         </w:rPr>
-        <w:t xml:space="preserve"> when calling</w:t>
-      </w:r>
-      <w:r>
-        <w:rPr>
-          <w:lang w:val="en-150"/>
-        </w:rPr>
-        <w:t xml:space="preserve"> async methods of</w:t>
-      </w:r>
-      <w:r>
-        <w:rPr>
-          <w:lang w:val="en-150"/>
-        </w:rPr>
-        <w:t xml:space="preserve"> </w:t>
-      </w:r>
-      <w:r>
-        <w:rPr>
-          <w:rFonts w:ascii="Consolas" w:hAnsi="Consolas" w:cs="Consolas"/>
-          <w:color w:val="000000"/>
-          <w:sz w:val="19"/>
-          <w:szCs w:val="19"/>
-        </w:rPr>
-        <w:t>_supportService</w:t>
-      </w:r>
+        <w:t xml:space="preserve"> when calling async methods of </w:t>
+      </w:r>
+      <w:r>
+        <w:rPr>
+          <w:rFonts w:ascii="Consolas" w:hAnsi="Consolas" w:cs="Consolas"/>
+          <w:color w:val="000000"/>
+          <w:sz w:val="19"/>
+          <w:szCs w:val="19"/>
+        </w:rPr>
+        <w:t>_</w:t>
+      </w:r>
+      <w:proofErr w:type="spellStart"/>
+      <w:r>
+        <w:rPr>
+          <w:rFonts w:ascii="Consolas" w:hAnsi="Consolas" w:cs="Consolas"/>
+          <w:color w:val="000000"/>
+          <w:sz w:val="19"/>
+          <w:szCs w:val="19"/>
+        </w:rPr>
+        <w:t>supportService</w:t>
+      </w:r>
+      <w:proofErr w:type="spellEnd"/>
     </w:p>
     <w:p>
       <w:pPr>
@@ -627,6 +688,7 @@
           <w:numId w:val="1"/>
         </w:numPr>
       </w:pPr>
+      <w:proofErr w:type="spellStart"/>
       <w:r>
         <w:rPr>
           <w:rFonts w:ascii="Consolas" w:hAnsi="Consolas" w:cs="Consolas"/>
@@ -636,6 +698,7 @@
         </w:rPr>
         <w:t>RequestAssistanceAsync</w:t>
       </w:r>
+      <w:proofErr w:type="spellEnd"/>
       <w:r>
         <w:rPr>
           <w:rFonts w:ascii="Consolas" w:hAnsi="Consolas" w:cs="Consolas"/>
@@ -1524,6 +1587,7 @@
   <w:style w:type="character" w:default="1" w:styleId="DefaultParagraphFont">
     <w:name w:val="Default Paragraph Font"/>
     <w:uiPriority w:val="1"/>
+    <w:semiHidden/>
     <w:unhideWhenUsed/>
   </w:style>
   <w:style w:type="table" w:default="1" w:styleId="TableNormal">

</xml_diff>